<commit_message>
verder werken aan de MoSCoW
</commit_message>
<xml_diff>
--- a/eigen documentatie/PvE(MoSCoW).docx
+++ b/eigen documentatie/PvE(MoSCoW).docx
@@ -10,7 +10,6 @@
           <w:docPartUnique/>
         </w:docPartObj>
       </w:sdtPr>
-      <w:sdtEndPr/>
       <w:sdtContent>
         <w:p/>
         <w:tbl>
@@ -45,7 +44,6 @@
                 <w:dataBinding w:prefixMappings="xmlns:ns0='http://schemas.openxmlformats.org/officeDocument/2006/extended-properties'" w:xpath="/ns0:Properties[1]/ns0:Company[1]" w:storeItemID="{6668398D-A668-4E3E-A5EB-62B293D839F1}"/>
                 <w:text/>
               </w:sdtPr>
-              <w:sdtEndPr/>
               <w:sdtContent>
                 <w:tc>
                   <w:tcPr>
@@ -101,7 +99,6 @@
                   <w:dataBinding w:prefixMappings="xmlns:ns0='http://schemas.openxmlformats.org/package/2006/metadata/core-properties' xmlns:ns1='http://purl.org/dc/elements/1.1/'" w:xpath="/ns0:coreProperties[1]/ns1:title[1]" w:storeItemID="{6C3C8BC8-F283-45AE-878A-BAB7291924A1}"/>
                   <w:text/>
                 </w:sdtPr>
-                <w:sdtEndPr/>
                 <w:sdtContent>
                   <w:p>
                     <w:pPr>
@@ -146,7 +143,6 @@
                 <w:dataBinding w:prefixMappings="xmlns:ns0='http://schemas.openxmlformats.org/package/2006/metadata/core-properties' xmlns:ns1='http://purl.org/dc/elements/1.1/'" w:xpath="/ns0:coreProperties[1]/ns1:subject[1]" w:storeItemID="{6C3C8BC8-F283-45AE-878A-BAB7291924A1}"/>
                 <w:text/>
               </w:sdtPr>
-              <w:sdtEndPr/>
               <w:sdtContent>
                 <w:tc>
                   <w:tcPr>
@@ -217,7 +213,6 @@
                   <w:dataBinding w:prefixMappings="xmlns:ns0='http://schemas.openxmlformats.org/package/2006/metadata/core-properties' xmlns:ns1='http://purl.org/dc/elements/1.1/'" w:xpath="/ns0:coreProperties[1]/ns1:creator[1]" w:storeItemID="{6C3C8BC8-F283-45AE-878A-BAB7291924A1}"/>
                   <w:text/>
                 </w:sdtPr>
-                <w:sdtEndPr/>
                 <w:sdtContent>
                   <w:p>
                     <w:pPr>
@@ -260,7 +255,6 @@
                     <w:calendar w:val="gregorian"/>
                   </w:date>
                 </w:sdtPr>
-                <w:sdtEndPr/>
                 <w:sdtContent>
                   <w:p>
                     <w:pPr>
@@ -432,20 +426,24 @@
       </w:pPr>
       <w:r>
         <w:lastRenderedPageBreak/>
-        <w:t xml:space="preserve">Interview zelf </w:t>
-      </w:r>
+        <w:t xml:space="preserve">Must </w:t>
+      </w:r>
+      <w:proofErr w:type="spellStart"/>
+      <w:r>
+        <w:t>Haves</w:t>
+      </w:r>
+      <w:proofErr w:type="spellEnd"/>
     </w:p>
     <w:p>
       <w:pPr>
         <w:pStyle w:val="Lijstalinea"/>
         <w:numPr>
           <w:ilvl w:val="0"/>
-          <w:numId w:val="2"/>
+          <w:numId w:val="3"/>
         </w:numPr>
-        <w:spacing w:line="256" w:lineRule="auto"/>
-      </w:pPr>
-      <w:r>
-        <w:t xml:space="preserve">Wat is het exacte probleem met de communicatie </w:t>
+      </w:pPr>
+      <w:r>
+        <w:t>Een inlogsysteem</w:t>
       </w:r>
     </w:p>
     <w:p>
@@ -453,25 +451,28 @@
         <w:pStyle w:val="Lijstalinea"/>
         <w:numPr>
           <w:ilvl w:val="0"/>
-          <w:numId w:val="2"/>
+          <w:numId w:val="3"/>
         </w:numPr>
-        <w:spacing w:line="256" w:lineRule="auto"/>
-      </w:pPr>
-      <w:r>
-        <w:t xml:space="preserve">Zijn er nog bepaalde wensen </w:t>
-      </w:r>
+      </w:pPr>
+      <w:r>
+        <w:t xml:space="preserve">Een </w:t>
+      </w:r>
+      <w:proofErr w:type="spellStart"/>
+      <w:r>
+        <w:t>adminpaneel</w:t>
+      </w:r>
+      <w:proofErr w:type="spellEnd"/>
     </w:p>
     <w:p>
       <w:pPr>
         <w:pStyle w:val="Lijstalinea"/>
         <w:numPr>
           <w:ilvl w:val="0"/>
-          <w:numId w:val="2"/>
+          <w:numId w:val="3"/>
         </w:numPr>
-        <w:spacing w:line="256" w:lineRule="auto"/>
-      </w:pPr>
-      <w:r>
-        <w:t>Heeft u al een ontwerp</w:t>
+      </w:pPr>
+      <w:r>
+        <w:t>Database</w:t>
       </w:r>
     </w:p>
     <w:p>
@@ -479,12 +480,11 @@
         <w:pStyle w:val="Lijstalinea"/>
         <w:numPr>
           <w:ilvl w:val="0"/>
-          <w:numId w:val="2"/>
+          <w:numId w:val="3"/>
         </w:numPr>
-        <w:spacing w:line="256" w:lineRule="auto"/>
-      </w:pPr>
-      <w:r>
-        <w:t xml:space="preserve">Heeft u al een idee van hoe u wilt dat het eruit gaat zien </w:t>
+      </w:pPr>
+      <w:r>
+        <w:t xml:space="preserve"> Een zoekfunctie</w:t>
       </w:r>
     </w:p>
     <w:p>
@@ -492,20 +492,11 @@
         <w:pStyle w:val="Lijstalinea"/>
         <w:numPr>
           <w:ilvl w:val="0"/>
-          <w:numId w:val="2"/>
+          <w:numId w:val="3"/>
         </w:numPr>
-        <w:spacing w:line="256" w:lineRule="auto"/>
-      </w:pPr>
-      <w:r>
-        <w:t xml:space="preserve">Wat is uw </w:t>
-      </w:r>
-      <w:proofErr w:type="spellStart"/>
-      <w:r>
-        <w:t>bedrijfstijl</w:t>
-      </w:r>
-      <w:proofErr w:type="spellEnd"/>
-      <w:r>
-        <w:t>?</w:t>
+      </w:pPr>
+      <w:r>
+        <w:t xml:space="preserve">Factuur systeem </w:t>
       </w:r>
     </w:p>
     <w:p>
@@ -513,12 +504,11 @@
         <w:pStyle w:val="Lijstalinea"/>
         <w:numPr>
           <w:ilvl w:val="0"/>
-          <w:numId w:val="2"/>
+          <w:numId w:val="3"/>
         </w:numPr>
-        <w:spacing w:line="256" w:lineRule="auto"/>
-      </w:pPr>
-      <w:r>
-        <w:t>Wat zijn de kleuren die u in de applicatie terug wil zien?</w:t>
+      </w:pPr>
+      <w:r>
+        <w:t xml:space="preserve">Website </w:t>
       </w:r>
     </w:p>
     <w:p>
@@ -526,12 +516,19 @@
         <w:pStyle w:val="Lijstalinea"/>
         <w:numPr>
           <w:ilvl w:val="0"/>
-          <w:numId w:val="2"/>
+          <w:numId w:val="3"/>
         </w:numPr>
-        <w:spacing w:line="256" w:lineRule="auto"/>
-      </w:pPr>
-      <w:r>
-        <w:t>Wat is uw budget?</w:t>
+      </w:pPr>
+      <w:r>
+        <w:t xml:space="preserve">Contact maken tussen afdelingen via </w:t>
+      </w:r>
+      <w:proofErr w:type="spellStart"/>
+      <w:r>
+        <w:t>uitwissellen</w:t>
+      </w:r>
+      <w:proofErr w:type="spellEnd"/>
+      <w:r>
+        <w:t xml:space="preserve"> van informatie .</w:t>
       </w:r>
     </w:p>
     <w:p>
@@ -539,12 +536,11 @@
         <w:pStyle w:val="Lijstalinea"/>
         <w:numPr>
           <w:ilvl w:val="0"/>
-          <w:numId w:val="2"/>
+          <w:numId w:val="3"/>
         </w:numPr>
-        <w:spacing w:line="256" w:lineRule="auto"/>
-      </w:pPr>
-      <w:r>
-        <w:t>Wat verwacht u van de applicatie?</w:t>
+      </w:pPr>
+      <w:r>
+        <w:t>Indexeren klantgegevens</w:t>
       </w:r>
     </w:p>
     <w:p>
@@ -552,12 +548,22 @@
         <w:pStyle w:val="Lijstalinea"/>
         <w:numPr>
           <w:ilvl w:val="0"/>
-          <w:numId w:val="2"/>
+          <w:numId w:val="3"/>
         </w:numPr>
-        <w:spacing w:line="256" w:lineRule="auto"/>
-      </w:pPr>
-      <w:r>
-        <w:t>Moeten wij nog zaken weten vooraf ?</w:t>
+      </w:pPr>
+    </w:p>
+    <w:p/>
+    <w:p>
+      <w:pPr>
+        <w:pStyle w:val="Kop1"/>
+      </w:pPr>
+      <w:proofErr w:type="spellStart"/>
+      <w:r>
+        <w:t>Should</w:t>
+      </w:r>
+      <w:proofErr w:type="spellEnd"/>
+      <w:r>
+        <w:t xml:space="preserve"> have</w:t>
       </w:r>
     </w:p>
     <w:p>
@@ -565,12 +571,11 @@
         <w:pStyle w:val="Lijstalinea"/>
         <w:numPr>
           <w:ilvl w:val="0"/>
-          <w:numId w:val="2"/>
+          <w:numId w:val="5"/>
         </w:numPr>
-        <w:spacing w:line="256" w:lineRule="auto"/>
-      </w:pPr>
-      <w:r>
-        <w:t>Wanneer wilt u dat de applicatie af is ?</w:t>
+      </w:pPr>
+      <w:r>
+        <w:t xml:space="preserve">Factuur systeem </w:t>
       </w:r>
     </w:p>
     <w:p>
@@ -578,12 +583,11 @@
         <w:pStyle w:val="Lijstalinea"/>
         <w:numPr>
           <w:ilvl w:val="0"/>
-          <w:numId w:val="2"/>
+          <w:numId w:val="5"/>
         </w:numPr>
-        <w:spacing w:line="256" w:lineRule="auto"/>
-      </w:pPr>
-      <w:r>
-        <w:t>Wilt u ook administratierechten hebben op de website?</w:t>
+      </w:pPr>
+      <w:r>
+        <w:t>Schone user interface</w:t>
       </w:r>
     </w:p>
     <w:p>
@@ -591,12 +595,11 @@
         <w:pStyle w:val="Lijstalinea"/>
         <w:numPr>
           <w:ilvl w:val="0"/>
-          <w:numId w:val="2"/>
+          <w:numId w:val="5"/>
         </w:numPr>
-        <w:spacing w:line="256" w:lineRule="auto"/>
-      </w:pPr>
-      <w:r>
-        <w:t>Naast development en sales welke afdelingen zijn nog meer Engels talig?</w:t>
+      </w:pPr>
+      <w:r>
+        <w:t xml:space="preserve">een scherm per afdeling </w:t>
       </w:r>
     </w:p>
     <w:p>
@@ -604,12 +607,11 @@
         <w:pStyle w:val="Lijstalinea"/>
         <w:numPr>
           <w:ilvl w:val="0"/>
-          <w:numId w:val="2"/>
+          <w:numId w:val="5"/>
         </w:numPr>
-        <w:spacing w:line="256" w:lineRule="auto"/>
-      </w:pPr>
-      <w:r>
-        <w:t>Heeft u de emailadressen/contactgegevens van de andere afdelingsleiders</w:t>
+      </w:pPr>
+      <w:r>
+        <w:t xml:space="preserve">kredietlimiet systeem </w:t>
       </w:r>
     </w:p>
     <w:p>
@@ -617,12 +619,23 @@
         <w:pStyle w:val="Lijstalinea"/>
         <w:numPr>
           <w:ilvl w:val="0"/>
-          <w:numId w:val="2"/>
+          <w:numId w:val="5"/>
         </w:numPr>
-        <w:spacing w:line="256" w:lineRule="auto"/>
-      </w:pPr>
-      <w:r>
-        <w:t>Zijn er nog bepaalde dingen die wij moeten weten?</w:t>
+      </w:pPr>
+    </w:p>
+    <w:p/>
+    <w:p/>
+    <w:p>
+      <w:pPr>
+        <w:pStyle w:val="Kop1"/>
+      </w:pPr>
+      <w:proofErr w:type="spellStart"/>
+      <w:r>
+        <w:t>Could</w:t>
+      </w:r>
+      <w:proofErr w:type="spellEnd"/>
+      <w:r>
+        <w:t xml:space="preserve"> Have</w:t>
       </w:r>
     </w:p>
     <w:p>
@@ -630,41 +643,11 @@
         <w:pStyle w:val="Lijstalinea"/>
         <w:numPr>
           <w:ilvl w:val="0"/>
-          <w:numId w:val="2"/>
+          <w:numId w:val="6"/>
         </w:numPr>
-        <w:spacing w:line="256" w:lineRule="auto"/>
-      </w:pPr>
-      <w:r>
-        <w:t xml:space="preserve">Moet er een </w:t>
-      </w:r>
-      <w:proofErr w:type="spellStart"/>
-      <w:r>
-        <w:t>admin</w:t>
-      </w:r>
-      <w:proofErr w:type="spellEnd"/>
-      <w:r>
-        <w:t>-paneel zijn.</w:t>
-      </w:r>
-    </w:p>
-    <w:p>
-      <w:pPr>
-        <w:pStyle w:val="Lijstalinea"/>
-      </w:pPr>
-      <w:proofErr w:type="spellStart"/>
-      <w:r>
-        <w:t>zoja</w:t>
-      </w:r>
-      <w:proofErr w:type="spellEnd"/>
-      <w:r>
-        <w:t xml:space="preserve"> Wat moet het </w:t>
-      </w:r>
-      <w:proofErr w:type="spellStart"/>
-      <w:r>
-        <w:t>admin</w:t>
-      </w:r>
-      <w:proofErr w:type="spellEnd"/>
-      <w:r>
-        <w:t xml:space="preserve"> paneel kunnen ?</w:t>
+      </w:pPr>
+      <w:r>
+        <w:t xml:space="preserve">Messaging system </w:t>
       </w:r>
     </w:p>
     <w:p>
@@ -672,25 +655,28 @@
         <w:pStyle w:val="Lijstalinea"/>
         <w:numPr>
           <w:ilvl w:val="0"/>
-          <w:numId w:val="2"/>
+          <w:numId w:val="6"/>
         </w:numPr>
-        <w:spacing w:line="256" w:lineRule="auto"/>
-      </w:pPr>
-      <w:r>
-        <w:t>Moet er een afzender zijn tijdens de communicatie(naam)</w:t>
-      </w:r>
+      </w:pPr>
+      <w:r>
+        <w:t xml:space="preserve">File storage </w:t>
+      </w:r>
+      <w:proofErr w:type="spellStart"/>
+      <w:r>
+        <w:t>sytem</w:t>
+      </w:r>
+      <w:proofErr w:type="spellEnd"/>
     </w:p>
     <w:p>
       <w:pPr>
         <w:pStyle w:val="Lijstalinea"/>
         <w:numPr>
           <w:ilvl w:val="0"/>
-          <w:numId w:val="2"/>
+          <w:numId w:val="6"/>
         </w:numPr>
-        <w:spacing w:line="256" w:lineRule="auto"/>
-      </w:pPr>
-      <w:r>
-        <w:t>Heeft u nog documenten om aan ons mee te geven.</w:t>
+      </w:pPr>
+      <w:r>
+        <w:t xml:space="preserve">Automatisch klant email sturen </w:t>
       </w:r>
     </w:p>
     <w:p>
@@ -698,12 +684,22 @@
         <w:pStyle w:val="Lijstalinea"/>
         <w:numPr>
           <w:ilvl w:val="0"/>
-          <w:numId w:val="2"/>
+          <w:numId w:val="6"/>
         </w:numPr>
-        <w:spacing w:line="256" w:lineRule="auto"/>
-      </w:pPr>
-      <w:r>
-        <w:t>Moeten er ook bestanden kunnen worden verstuurd.</w:t>
+      </w:pPr>
+    </w:p>
+    <w:p/>
+    <w:p>
+      <w:pPr>
+        <w:pStyle w:val="Kop1"/>
+      </w:pPr>
+      <w:proofErr w:type="spellStart"/>
+      <w:r>
+        <w:t>Wont</w:t>
+      </w:r>
+      <w:proofErr w:type="spellEnd"/>
+      <w:r>
+        <w:t xml:space="preserve"> have</w:t>
       </w:r>
     </w:p>
     <w:p>
@@ -711,25 +707,11 @@
         <w:pStyle w:val="Lijstalinea"/>
         <w:numPr>
           <w:ilvl w:val="0"/>
-          <w:numId w:val="2"/>
+          <w:numId w:val="7"/>
         </w:numPr>
-        <w:spacing w:line="256" w:lineRule="auto"/>
-      </w:pPr>
-      <w:r>
-        <w:t>Moet je inloggen in de applicatie .</w:t>
-      </w:r>
-    </w:p>
-    <w:p>
-      <w:pPr>
-        <w:pStyle w:val="Lijstalinea"/>
-      </w:pPr>
-      <w:proofErr w:type="spellStart"/>
-      <w:r>
-        <w:t>Zoja</w:t>
-      </w:r>
-      <w:proofErr w:type="spellEnd"/>
-      <w:r>
-        <w:t xml:space="preserve">: met welke gegevens </w:t>
+      </w:pPr>
+      <w:r>
+        <w:t xml:space="preserve">Audio opname </w:t>
       </w:r>
     </w:p>
     <w:p>
@@ -737,22 +719,8 @@
         <w:pStyle w:val="Lijstalinea"/>
         <w:numPr>
           <w:ilvl w:val="0"/>
-          <w:numId w:val="2"/>
+          <w:numId w:val="7"/>
         </w:numPr>
-        <w:spacing w:line="256" w:lineRule="auto"/>
-      </w:pPr>
-      <w:r>
-        <w:t>Wat houd de helpfunctie in ?</w:t>
-      </w:r>
-    </w:p>
-    <w:p>
-      <w:pPr>
-        <w:pStyle w:val="Lijstalinea"/>
-      </w:pPr>
-    </w:p>
-    <w:p>
-      <w:pPr>
-        <w:pStyle w:val="Kop1"/>
       </w:pPr>
       <w:bookmarkStart w:id="0" w:name="_GoBack"/>
       <w:bookmarkEnd w:id="0"/>
@@ -770,6 +738,267 @@
 <file path=word/numbering.xml><?xml version="1.0" encoding="utf-8"?>
 <w:numbering xmlns:wpc="http://schemas.microsoft.com/office/word/2010/wordprocessingCanvas" xmlns:cx="http://schemas.microsoft.com/office/drawing/2014/chartex" xmlns:cx1="http://schemas.microsoft.com/office/drawing/2015/9/8/chartex" xmlns:cx2="http://schemas.microsoft.com/office/drawing/2015/10/21/chartex" xmlns:cx3="http://schemas.microsoft.com/office/drawing/2016/5/9/chartex" xmlns:cx4="http://schemas.microsoft.com/office/drawing/2016/5/10/chartex" xmlns:cx5="http://schemas.microsoft.com/office/drawing/2016/5/11/chartex" xmlns:cx6="http://schemas.microsoft.com/office/drawing/2016/5/12/chartex" xmlns:cx7="http://schemas.microsoft.com/office/drawing/2016/5/13/chartex" xmlns:cx8="http://schemas.microsoft.com/office/drawing/2016/5/14/chartex" xmlns:mc="http://schemas.openxmlformats.org/markup-compatibility/2006" xmlns:aink="http://schemas.microsoft.com/office/drawing/2016/ink" xmlns:am3d="http://schemas.microsoft.com/office/drawing/2017/model3d" xmlns:o="urn:schemas-microsoft-com:office:office" xmlns:r="http://schemas.openxmlformats.org/officeDocument/2006/relationships" xmlns:m="http://schemas.openxmlformats.org/officeDocument/2006/math" xmlns:v="urn:schemas-microsoft-com:vml" xmlns:wp14="http://schemas.microsoft.com/office/word/2010/wordprocessingDrawing" xmlns:wp="http://schemas.openxmlformats.org/drawingml/2006/wordprocessingDrawing" xmlns:w10="urn:schemas-microsoft-com:office:word" xmlns:w="http://schemas.openxmlformats.org/wordprocessingml/2006/main" xmlns:w14="http://schemas.microsoft.com/office/word/2010/wordml" xmlns:w15="http://schemas.microsoft.com/office/word/2012/wordml" xmlns:w16cid="http://schemas.microsoft.com/office/word/2016/wordml/cid" xmlns:w16se="http://schemas.microsoft.com/office/word/2015/wordml/symex" xmlns:wpg="http://schemas.microsoft.com/office/word/2010/wordprocessingGroup" xmlns:wpi="http://schemas.microsoft.com/office/word/2010/wordprocessingInk" xmlns:wne="http://schemas.microsoft.com/office/word/2006/wordml" xmlns:wps="http://schemas.microsoft.com/office/word/2010/wordprocessingShape" mc:Ignorable="w14 w15 w16se w16cid wp14">
   <w:abstractNum w:abstractNumId="0" w15:restartNumberingAfterBreak="0">
+    <w:nsid w:val="0F211094"/>
+    <w:multiLevelType w:val="hybridMultilevel"/>
+    <w:tmpl w:val="79DE9F98"/>
+    <w:lvl w:ilvl="0" w:tplc="0413000F">
+      <w:start w:val="1"/>
+      <w:numFmt w:val="decimal"/>
+      <w:lvlText w:val="%1."/>
+      <w:lvlJc w:val="left"/>
+      <w:pPr>
+        <w:ind w:left="720" w:hanging="360"/>
+      </w:pPr>
+    </w:lvl>
+    <w:lvl w:ilvl="1" w:tplc="04130019" w:tentative="1">
+      <w:start w:val="1"/>
+      <w:numFmt w:val="lowerLetter"/>
+      <w:lvlText w:val="%2."/>
+      <w:lvlJc w:val="left"/>
+      <w:pPr>
+        <w:ind w:left="1440" w:hanging="360"/>
+      </w:pPr>
+    </w:lvl>
+    <w:lvl w:ilvl="2" w:tplc="0413001B" w:tentative="1">
+      <w:start w:val="1"/>
+      <w:numFmt w:val="lowerRoman"/>
+      <w:lvlText w:val="%3."/>
+      <w:lvlJc w:val="right"/>
+      <w:pPr>
+        <w:ind w:left="2160" w:hanging="180"/>
+      </w:pPr>
+    </w:lvl>
+    <w:lvl w:ilvl="3" w:tplc="0413000F" w:tentative="1">
+      <w:start w:val="1"/>
+      <w:numFmt w:val="decimal"/>
+      <w:lvlText w:val="%4."/>
+      <w:lvlJc w:val="left"/>
+      <w:pPr>
+        <w:ind w:left="2880" w:hanging="360"/>
+      </w:pPr>
+    </w:lvl>
+    <w:lvl w:ilvl="4" w:tplc="04130019" w:tentative="1">
+      <w:start w:val="1"/>
+      <w:numFmt w:val="lowerLetter"/>
+      <w:lvlText w:val="%5."/>
+      <w:lvlJc w:val="left"/>
+      <w:pPr>
+        <w:ind w:left="3600" w:hanging="360"/>
+      </w:pPr>
+    </w:lvl>
+    <w:lvl w:ilvl="5" w:tplc="0413001B" w:tentative="1">
+      <w:start w:val="1"/>
+      <w:numFmt w:val="lowerRoman"/>
+      <w:lvlText w:val="%6."/>
+      <w:lvlJc w:val="right"/>
+      <w:pPr>
+        <w:ind w:left="4320" w:hanging="180"/>
+      </w:pPr>
+    </w:lvl>
+    <w:lvl w:ilvl="6" w:tplc="0413000F" w:tentative="1">
+      <w:start w:val="1"/>
+      <w:numFmt w:val="decimal"/>
+      <w:lvlText w:val="%7."/>
+      <w:lvlJc w:val="left"/>
+      <w:pPr>
+        <w:ind w:left="5040" w:hanging="360"/>
+      </w:pPr>
+    </w:lvl>
+    <w:lvl w:ilvl="7" w:tplc="04130019" w:tentative="1">
+      <w:start w:val="1"/>
+      <w:numFmt w:val="lowerLetter"/>
+      <w:lvlText w:val="%8."/>
+      <w:lvlJc w:val="left"/>
+      <w:pPr>
+        <w:ind w:left="5760" w:hanging="360"/>
+      </w:pPr>
+    </w:lvl>
+    <w:lvl w:ilvl="8" w:tplc="0413001B" w:tentative="1">
+      <w:start w:val="1"/>
+      <w:numFmt w:val="lowerRoman"/>
+      <w:lvlText w:val="%9."/>
+      <w:lvlJc w:val="right"/>
+      <w:pPr>
+        <w:ind w:left="6480" w:hanging="180"/>
+      </w:pPr>
+    </w:lvl>
+  </w:abstractNum>
+  <w:abstractNum w:abstractNumId="1" w15:restartNumberingAfterBreak="0">
+    <w:nsid w:val="30BB34EA"/>
+    <w:multiLevelType w:val="hybridMultilevel"/>
+    <w:tmpl w:val="2C0E945E"/>
+    <w:lvl w:ilvl="0" w:tplc="0413000F">
+      <w:start w:val="1"/>
+      <w:numFmt w:val="decimal"/>
+      <w:lvlText w:val="%1."/>
+      <w:lvlJc w:val="left"/>
+      <w:pPr>
+        <w:ind w:left="720" w:hanging="360"/>
+      </w:pPr>
+      <w:rPr>
+        <w:rFonts w:hint="default"/>
+      </w:rPr>
+    </w:lvl>
+    <w:lvl w:ilvl="1" w:tplc="04130019" w:tentative="1">
+      <w:start w:val="1"/>
+      <w:numFmt w:val="lowerLetter"/>
+      <w:lvlText w:val="%2."/>
+      <w:lvlJc w:val="left"/>
+      <w:pPr>
+        <w:ind w:left="1440" w:hanging="360"/>
+      </w:pPr>
+    </w:lvl>
+    <w:lvl w:ilvl="2" w:tplc="0413001B" w:tentative="1">
+      <w:start w:val="1"/>
+      <w:numFmt w:val="lowerRoman"/>
+      <w:lvlText w:val="%3."/>
+      <w:lvlJc w:val="right"/>
+      <w:pPr>
+        <w:ind w:left="2160" w:hanging="180"/>
+      </w:pPr>
+    </w:lvl>
+    <w:lvl w:ilvl="3" w:tplc="0413000F" w:tentative="1">
+      <w:start w:val="1"/>
+      <w:numFmt w:val="decimal"/>
+      <w:lvlText w:val="%4."/>
+      <w:lvlJc w:val="left"/>
+      <w:pPr>
+        <w:ind w:left="2880" w:hanging="360"/>
+      </w:pPr>
+    </w:lvl>
+    <w:lvl w:ilvl="4" w:tplc="04130019" w:tentative="1">
+      <w:start w:val="1"/>
+      <w:numFmt w:val="lowerLetter"/>
+      <w:lvlText w:val="%5."/>
+      <w:lvlJc w:val="left"/>
+      <w:pPr>
+        <w:ind w:left="3600" w:hanging="360"/>
+      </w:pPr>
+    </w:lvl>
+    <w:lvl w:ilvl="5" w:tplc="0413001B" w:tentative="1">
+      <w:start w:val="1"/>
+      <w:numFmt w:val="lowerRoman"/>
+      <w:lvlText w:val="%6."/>
+      <w:lvlJc w:val="right"/>
+      <w:pPr>
+        <w:ind w:left="4320" w:hanging="180"/>
+      </w:pPr>
+    </w:lvl>
+    <w:lvl w:ilvl="6" w:tplc="0413000F" w:tentative="1">
+      <w:start w:val="1"/>
+      <w:numFmt w:val="decimal"/>
+      <w:lvlText w:val="%7."/>
+      <w:lvlJc w:val="left"/>
+      <w:pPr>
+        <w:ind w:left="5040" w:hanging="360"/>
+      </w:pPr>
+    </w:lvl>
+    <w:lvl w:ilvl="7" w:tplc="04130019" w:tentative="1">
+      <w:start w:val="1"/>
+      <w:numFmt w:val="lowerLetter"/>
+      <w:lvlText w:val="%8."/>
+      <w:lvlJc w:val="left"/>
+      <w:pPr>
+        <w:ind w:left="5760" w:hanging="360"/>
+      </w:pPr>
+    </w:lvl>
+    <w:lvl w:ilvl="8" w:tplc="0413001B" w:tentative="1">
+      <w:start w:val="1"/>
+      <w:numFmt w:val="lowerRoman"/>
+      <w:lvlText w:val="%9."/>
+      <w:lvlJc w:val="right"/>
+      <w:pPr>
+        <w:ind w:left="6480" w:hanging="180"/>
+      </w:pPr>
+    </w:lvl>
+  </w:abstractNum>
+  <w:abstractNum w:abstractNumId="2" w15:restartNumberingAfterBreak="0">
+    <w:nsid w:val="380F5D18"/>
+    <w:multiLevelType w:val="hybridMultilevel"/>
+    <w:tmpl w:val="714866B8"/>
+    <w:lvl w:ilvl="0" w:tplc="0413000F">
+      <w:start w:val="1"/>
+      <w:numFmt w:val="decimal"/>
+      <w:lvlText w:val="%1."/>
+      <w:lvlJc w:val="left"/>
+      <w:pPr>
+        <w:ind w:left="720" w:hanging="360"/>
+      </w:pPr>
+    </w:lvl>
+    <w:lvl w:ilvl="1" w:tplc="04130019" w:tentative="1">
+      <w:start w:val="1"/>
+      <w:numFmt w:val="lowerLetter"/>
+      <w:lvlText w:val="%2."/>
+      <w:lvlJc w:val="left"/>
+      <w:pPr>
+        <w:ind w:left="1440" w:hanging="360"/>
+      </w:pPr>
+    </w:lvl>
+    <w:lvl w:ilvl="2" w:tplc="0413001B" w:tentative="1">
+      <w:start w:val="1"/>
+      <w:numFmt w:val="lowerRoman"/>
+      <w:lvlText w:val="%3."/>
+      <w:lvlJc w:val="right"/>
+      <w:pPr>
+        <w:ind w:left="2160" w:hanging="180"/>
+      </w:pPr>
+    </w:lvl>
+    <w:lvl w:ilvl="3" w:tplc="0413000F" w:tentative="1">
+      <w:start w:val="1"/>
+      <w:numFmt w:val="decimal"/>
+      <w:lvlText w:val="%4."/>
+      <w:lvlJc w:val="left"/>
+      <w:pPr>
+        <w:ind w:left="2880" w:hanging="360"/>
+      </w:pPr>
+    </w:lvl>
+    <w:lvl w:ilvl="4" w:tplc="04130019" w:tentative="1">
+      <w:start w:val="1"/>
+      <w:numFmt w:val="lowerLetter"/>
+      <w:lvlText w:val="%5."/>
+      <w:lvlJc w:val="left"/>
+      <w:pPr>
+        <w:ind w:left="3600" w:hanging="360"/>
+      </w:pPr>
+    </w:lvl>
+    <w:lvl w:ilvl="5" w:tplc="0413001B" w:tentative="1">
+      <w:start w:val="1"/>
+      <w:numFmt w:val="lowerRoman"/>
+      <w:lvlText w:val="%6."/>
+      <w:lvlJc w:val="right"/>
+      <w:pPr>
+        <w:ind w:left="4320" w:hanging="180"/>
+      </w:pPr>
+    </w:lvl>
+    <w:lvl w:ilvl="6" w:tplc="0413000F" w:tentative="1">
+      <w:start w:val="1"/>
+      <w:numFmt w:val="decimal"/>
+      <w:lvlText w:val="%7."/>
+      <w:lvlJc w:val="left"/>
+      <w:pPr>
+        <w:ind w:left="5040" w:hanging="360"/>
+      </w:pPr>
+    </w:lvl>
+    <w:lvl w:ilvl="7" w:tplc="04130019" w:tentative="1">
+      <w:start w:val="1"/>
+      <w:numFmt w:val="lowerLetter"/>
+      <w:lvlText w:val="%8."/>
+      <w:lvlJc w:val="left"/>
+      <w:pPr>
+        <w:ind w:left="5760" w:hanging="360"/>
+      </w:pPr>
+    </w:lvl>
+    <w:lvl w:ilvl="8" w:tplc="0413001B" w:tentative="1">
+      <w:start w:val="1"/>
+      <w:numFmt w:val="lowerRoman"/>
+      <w:lvlText w:val="%9."/>
+      <w:lvlJc w:val="right"/>
+      <w:pPr>
+        <w:ind w:left="6480" w:hanging="180"/>
+      </w:pPr>
+    </w:lvl>
+  </w:abstractNum>
+  <w:abstractNum w:abstractNumId="3" w15:restartNumberingAfterBreak="0">
     <w:nsid w:val="68BE1D0D"/>
     <w:multiLevelType w:val="hybridMultilevel"/>
     <w:tmpl w:val="68642728"/>
@@ -855,11 +1084,186 @@
       </w:pPr>
     </w:lvl>
   </w:abstractNum>
+  <w:abstractNum w:abstractNumId="4" w15:restartNumberingAfterBreak="0">
+    <w:nsid w:val="6A516487"/>
+    <w:multiLevelType w:val="hybridMultilevel"/>
+    <w:tmpl w:val="3A72982E"/>
+    <w:lvl w:ilvl="0" w:tplc="0413000F">
+      <w:start w:val="1"/>
+      <w:numFmt w:val="decimal"/>
+      <w:lvlText w:val="%1."/>
+      <w:lvlJc w:val="left"/>
+      <w:pPr>
+        <w:ind w:left="720" w:hanging="360"/>
+      </w:pPr>
+      <w:rPr>
+        <w:rFonts w:hint="default"/>
+      </w:rPr>
+    </w:lvl>
+    <w:lvl w:ilvl="1" w:tplc="04130019" w:tentative="1">
+      <w:start w:val="1"/>
+      <w:numFmt w:val="lowerLetter"/>
+      <w:lvlText w:val="%2."/>
+      <w:lvlJc w:val="left"/>
+      <w:pPr>
+        <w:ind w:left="1440" w:hanging="360"/>
+      </w:pPr>
+    </w:lvl>
+    <w:lvl w:ilvl="2" w:tplc="0413001B" w:tentative="1">
+      <w:start w:val="1"/>
+      <w:numFmt w:val="lowerRoman"/>
+      <w:lvlText w:val="%3."/>
+      <w:lvlJc w:val="right"/>
+      <w:pPr>
+        <w:ind w:left="2160" w:hanging="180"/>
+      </w:pPr>
+    </w:lvl>
+    <w:lvl w:ilvl="3" w:tplc="0413000F" w:tentative="1">
+      <w:start w:val="1"/>
+      <w:numFmt w:val="decimal"/>
+      <w:lvlText w:val="%4."/>
+      <w:lvlJc w:val="left"/>
+      <w:pPr>
+        <w:ind w:left="2880" w:hanging="360"/>
+      </w:pPr>
+    </w:lvl>
+    <w:lvl w:ilvl="4" w:tplc="04130019" w:tentative="1">
+      <w:start w:val="1"/>
+      <w:numFmt w:val="lowerLetter"/>
+      <w:lvlText w:val="%5."/>
+      <w:lvlJc w:val="left"/>
+      <w:pPr>
+        <w:ind w:left="3600" w:hanging="360"/>
+      </w:pPr>
+    </w:lvl>
+    <w:lvl w:ilvl="5" w:tplc="0413001B" w:tentative="1">
+      <w:start w:val="1"/>
+      <w:numFmt w:val="lowerRoman"/>
+      <w:lvlText w:val="%6."/>
+      <w:lvlJc w:val="right"/>
+      <w:pPr>
+        <w:ind w:left="4320" w:hanging="180"/>
+      </w:pPr>
+    </w:lvl>
+    <w:lvl w:ilvl="6" w:tplc="0413000F" w:tentative="1">
+      <w:start w:val="1"/>
+      <w:numFmt w:val="decimal"/>
+      <w:lvlText w:val="%7."/>
+      <w:lvlJc w:val="left"/>
+      <w:pPr>
+        <w:ind w:left="5040" w:hanging="360"/>
+      </w:pPr>
+    </w:lvl>
+    <w:lvl w:ilvl="7" w:tplc="04130019" w:tentative="1">
+      <w:start w:val="1"/>
+      <w:numFmt w:val="lowerLetter"/>
+      <w:lvlText w:val="%8."/>
+      <w:lvlJc w:val="left"/>
+      <w:pPr>
+        <w:ind w:left="5760" w:hanging="360"/>
+      </w:pPr>
+    </w:lvl>
+    <w:lvl w:ilvl="8" w:tplc="0413001B" w:tentative="1">
+      <w:start w:val="1"/>
+      <w:numFmt w:val="lowerRoman"/>
+      <w:lvlText w:val="%9."/>
+      <w:lvlJc w:val="right"/>
+      <w:pPr>
+        <w:ind w:left="6480" w:hanging="180"/>
+      </w:pPr>
+    </w:lvl>
+  </w:abstractNum>
+  <w:abstractNum w:abstractNumId="5" w15:restartNumberingAfterBreak="0">
+    <w:nsid w:val="78965769"/>
+    <w:multiLevelType w:val="hybridMultilevel"/>
+    <w:tmpl w:val="5650A76C"/>
+    <w:lvl w:ilvl="0" w:tplc="0413000F">
+      <w:start w:val="1"/>
+      <w:numFmt w:val="decimal"/>
+      <w:lvlText w:val="%1."/>
+      <w:lvlJc w:val="left"/>
+      <w:pPr>
+        <w:ind w:left="720" w:hanging="360"/>
+      </w:pPr>
+    </w:lvl>
+    <w:lvl w:ilvl="1" w:tplc="04130019" w:tentative="1">
+      <w:start w:val="1"/>
+      <w:numFmt w:val="lowerLetter"/>
+      <w:lvlText w:val="%2."/>
+      <w:lvlJc w:val="left"/>
+      <w:pPr>
+        <w:ind w:left="1440" w:hanging="360"/>
+      </w:pPr>
+    </w:lvl>
+    <w:lvl w:ilvl="2" w:tplc="0413001B" w:tentative="1">
+      <w:start w:val="1"/>
+      <w:numFmt w:val="lowerRoman"/>
+      <w:lvlText w:val="%3."/>
+      <w:lvlJc w:val="right"/>
+      <w:pPr>
+        <w:ind w:left="2160" w:hanging="180"/>
+      </w:pPr>
+    </w:lvl>
+    <w:lvl w:ilvl="3" w:tplc="0413000F" w:tentative="1">
+      <w:start w:val="1"/>
+      <w:numFmt w:val="decimal"/>
+      <w:lvlText w:val="%4."/>
+      <w:lvlJc w:val="left"/>
+      <w:pPr>
+        <w:ind w:left="2880" w:hanging="360"/>
+      </w:pPr>
+    </w:lvl>
+    <w:lvl w:ilvl="4" w:tplc="04130019" w:tentative="1">
+      <w:start w:val="1"/>
+      <w:numFmt w:val="lowerLetter"/>
+      <w:lvlText w:val="%5."/>
+      <w:lvlJc w:val="left"/>
+      <w:pPr>
+        <w:ind w:left="3600" w:hanging="360"/>
+      </w:pPr>
+    </w:lvl>
+    <w:lvl w:ilvl="5" w:tplc="0413001B" w:tentative="1">
+      <w:start w:val="1"/>
+      <w:numFmt w:val="lowerRoman"/>
+      <w:lvlText w:val="%6."/>
+      <w:lvlJc w:val="right"/>
+      <w:pPr>
+        <w:ind w:left="4320" w:hanging="180"/>
+      </w:pPr>
+    </w:lvl>
+    <w:lvl w:ilvl="6" w:tplc="0413000F" w:tentative="1">
+      <w:start w:val="1"/>
+      <w:numFmt w:val="decimal"/>
+      <w:lvlText w:val="%7."/>
+      <w:lvlJc w:val="left"/>
+      <w:pPr>
+        <w:ind w:left="5040" w:hanging="360"/>
+      </w:pPr>
+    </w:lvl>
+    <w:lvl w:ilvl="7" w:tplc="04130019" w:tentative="1">
+      <w:start w:val="1"/>
+      <w:numFmt w:val="lowerLetter"/>
+      <w:lvlText w:val="%8."/>
+      <w:lvlJc w:val="left"/>
+      <w:pPr>
+        <w:ind w:left="5760" w:hanging="360"/>
+      </w:pPr>
+    </w:lvl>
+    <w:lvl w:ilvl="8" w:tplc="0413001B" w:tentative="1">
+      <w:start w:val="1"/>
+      <w:numFmt w:val="lowerRoman"/>
+      <w:lvlText w:val="%9."/>
+      <w:lvlJc w:val="right"/>
+      <w:pPr>
+        <w:ind w:left="6480" w:hanging="180"/>
+      </w:pPr>
+    </w:lvl>
+  </w:abstractNum>
   <w:num w:numId="1">
-    <w:abstractNumId w:val="0"/>
+    <w:abstractNumId w:val="3"/>
   </w:num>
   <w:num w:numId="2">
-    <w:abstractNumId w:val="0"/>
+    <w:abstractNumId w:val="3"/>
     <w:lvlOverride w:ilvl="0">
       <w:startOverride w:val="1"/>
     </w:lvlOverride>
@@ -887,6 +1291,21 @@
     <w:lvlOverride w:ilvl="8">
       <w:startOverride w:val="1"/>
     </w:lvlOverride>
+  </w:num>
+  <w:num w:numId="3">
+    <w:abstractNumId w:val="2"/>
+  </w:num>
+  <w:num w:numId="4">
+    <w:abstractNumId w:val="0"/>
+  </w:num>
+  <w:num w:numId="5">
+    <w:abstractNumId w:val="4"/>
+  </w:num>
+  <w:num w:numId="6">
+    <w:abstractNumId w:val="1"/>
+  </w:num>
+  <w:num w:numId="7">
+    <w:abstractNumId w:val="5"/>
   </w:num>
 </w:numbering>
 </file>
@@ -1555,19 +1974,19 @@
 
 <file path=word/glossary/fontTable.xml><?xml version="1.0" encoding="utf-8"?>
 <w:fonts xmlns:mc="http://schemas.openxmlformats.org/markup-compatibility/2006" xmlns:r="http://schemas.openxmlformats.org/officeDocument/2006/relationships" xmlns:w="http://schemas.openxmlformats.org/wordprocessingml/2006/main" xmlns:w14="http://schemas.microsoft.com/office/word/2010/wordml" xmlns:w15="http://schemas.microsoft.com/office/word/2012/wordml" xmlns:w16cid="http://schemas.microsoft.com/office/word/2016/wordml/cid" xmlns:w16se="http://schemas.microsoft.com/office/word/2015/wordml/symex" mc:Ignorable="w14 w15 w16se w16cid">
+  <w:font w:name="Times New Roman">
+    <w:panose1 w:val="02020603050405020304"/>
+    <w:charset w:val="00"/>
+    <w:family w:val="roman"/>
+    <w:pitch w:val="variable"/>
+    <w:sig w:usb0="E0002EFF" w:usb1="C000785B" w:usb2="00000009" w:usb3="00000000" w:csb0="000001FF" w:csb1="00000000"/>
+  </w:font>
   <w:font w:name="Calibri">
     <w:panose1 w:val="020F0502020204030204"/>
     <w:charset w:val="00"/>
     <w:family w:val="swiss"/>
     <w:pitch w:val="variable"/>
     <w:sig w:usb0="E0002AFF" w:usb1="C000247B" w:usb2="00000009" w:usb3="00000000" w:csb0="000001FF" w:csb1="00000000"/>
-  </w:font>
-  <w:font w:name="Times New Roman">
-    <w:panose1 w:val="02020603050405020304"/>
-    <w:charset w:val="00"/>
-    <w:family w:val="roman"/>
-    <w:pitch w:val="variable"/>
-    <w:sig w:usb0="E0002EFF" w:usb1="C000785B" w:usb2="00000009" w:usb3="00000000" w:csb0="000001FF" w:csb1="00000000"/>
   </w:font>
   <w:font w:name="Calibri Light">
     <w:panose1 w:val="020F0302020204030204"/>
@@ -1604,6 +2023,7 @@
     <w:rsid w:val="00B418A3"/>
     <w:rsid w:val="00B72783"/>
     <w:rsid w:val="00D01FD6"/>
+    <w:rsid w:val="00DC3A06"/>
   </w:rsids>
   <m:mathPr>
     <m:mathFont m:val="Cambria Math"/>

</xml_diff>